<commit_message>
I added my name to the Word document.
</commit_message>
<xml_diff>
--- a/Hello Tulane Students - Part 2.docx
+++ b/Hello Tulane Students - Part 2.docx
@@ -10,24 +10,13 @@
     <w:p/>
     <w:p>
       <w:r>
-        <w:t>In the last exercise, you pulled changes from the “master” branch in the Tulane repository</w:t>
-      </w:r>
-      <w:r>
-        <w:t xml:space="preserve"> and committed and pushed your changes directly back up to that same repository in GitHub. This is an example of a “centralized” workflow. This is where changes are pulled and pushed directly to one location, the master branch, and all collaborators push and pull from this one central location. </w:t>
+        <w:t xml:space="preserve">In the last exercise, you pulled changes from the “master” branch in the Tulane repository and committed and pushed your changes directly back up to that same repository in GitHub. This is an example of a “centralized” workflow. This is where changes are pulled and pushed directly to one location, the master branch, and all collaborators push and pull from this one central location. </w:t>
       </w:r>
     </w:p>
     <w:p/>
     <w:p>
       <w:r>
-        <w:t xml:space="preserve">In this exercise, you are experiencing a “distributed” workflow. This is where writers work independently on a different branch, often called a “feature </w:t>
-      </w:r>
-      <w:proofErr w:type="spellStart"/>
-      <w:r>
-        <w:t>branch,”and</w:t>
-      </w:r>
-      <w:proofErr w:type="spellEnd"/>
-      <w:r>
-        <w:t xml:space="preserve"> then changes are merged back into the central location, the master branch. </w:t>
+        <w:t xml:space="preserve">In this exercise, you are experiencing a “distributed” workflow. This is where writers work independently on a different branch, often called a “feature branch,”and then changes are merged back into the central location, the master branch. </w:t>
       </w:r>
     </w:p>
     <w:p>
@@ -36,9 +25,13 @@
       </w:r>
     </w:p>
     <w:p>
+      <w:r>
+        <w:t>Kristen J. Rials (11/12/19)</w:t>
+      </w:r>
       <w:bookmarkStart w:id="0" w:name="_GoBack"/>
       <w:bookmarkEnd w:id="0"/>
     </w:p>
+    <w:p/>
     <w:sectPr>
       <w:pgSz w:w="12240" w:h="15840"/>
       <w:pgMar w:top="1440" w:right="1440" w:bottom="1440" w:left="1440" w:header="720" w:footer="720" w:gutter="0"/>
@@ -172,6 +165,7 @@
     <w:lsdException w:name="HTML Sample" w:semiHidden="1" w:unhideWhenUsed="1"/>
     <w:lsdException w:name="HTML Typewriter" w:semiHidden="1" w:unhideWhenUsed="1"/>
     <w:lsdException w:name="HTML Variable" w:semiHidden="1" w:unhideWhenUsed="1"/>
+    <w:lsdException w:name="Normal Table" w:semiHidden="1" w:unhideWhenUsed="1"/>
     <w:lsdException w:name="annotation subject" w:semiHidden="1" w:unhideWhenUsed="1"/>
     <w:lsdException w:name="No List" w:semiHidden="1" w:unhideWhenUsed="1"/>
     <w:lsdException w:name="Outline List 1" w:semiHidden="1" w:unhideWhenUsed="1"/>
@@ -218,8 +212,10 @@
     <w:lsdException w:name="Table Subtle 2" w:semiHidden="1" w:unhideWhenUsed="1"/>
     <w:lsdException w:name="Table Web 1" w:semiHidden="1" w:unhideWhenUsed="1"/>
     <w:lsdException w:name="Table Web 2" w:semiHidden="1" w:unhideWhenUsed="1"/>
+    <w:lsdException w:name="Table Web 3" w:semiHidden="1" w:unhideWhenUsed="1"/>
     <w:lsdException w:name="Balloon Text" w:semiHidden="1" w:unhideWhenUsed="1"/>
     <w:lsdException w:name="Table Grid" w:uiPriority="39"/>
+    <w:lsdException w:name="Table Theme" w:semiHidden="1" w:unhideWhenUsed="1"/>
     <w:lsdException w:name="Placeholder Text" w:semiHidden="1"/>
     <w:lsdException w:name="No Spacing" w:uiPriority="1" w:qFormat="1"/>
     <w:lsdException w:name="Light Shading" w:uiPriority="60"/>

</xml_diff>

<commit_message>
I corrected a minor grammatical issue.
</commit_message>
<xml_diff>
--- a/Hello Tulane Students - Part 2.docx
+++ b/Hello Tulane Students - Part 2.docx
@@ -16,8 +16,16 @@
     <w:p/>
     <w:p>
       <w:r>
-        <w:t xml:space="preserve">In this exercise, you are experiencing a “distributed” workflow. This is where writers work independently on a different branch, often called a “feature branch,”and then changes are merged back into the central location, the master branch. </w:t>
+        <w:t>In this exercise, you are experiencing a “distributed” workflow. This is where writers work independently on a different branch, often called a “feature branch,”</w:t>
       </w:r>
+      <w:r>
+        <w:t xml:space="preserve"> </w:t>
+      </w:r>
+      <w:r>
+        <w:t xml:space="preserve">and then changes are merged back into the central location, the master branch. </w:t>
+      </w:r>
+      <w:bookmarkStart w:id="0" w:name="_GoBack"/>
+      <w:bookmarkEnd w:id="0"/>
     </w:p>
     <w:p>
       <w:r>
@@ -28,8 +36,6 @@
       <w:r>
         <w:t>Kristen J. Rials (11/12/19)</w:t>
       </w:r>
-      <w:bookmarkStart w:id="0" w:name="_GoBack"/>
-      <w:bookmarkEnd w:id="0"/>
     </w:p>
     <w:p/>
     <w:sectPr>

</xml_diff>